<commit_message>
Ajuste en documentación y diagramas
</commit_message>
<xml_diff>
--- a/Trabajo_2 – Patrones y diseño de software.docx
+++ b/Trabajo_2 – Patrones y diseño de software.docx
@@ -497,9 +497,16 @@
           <w:b/>
           <w:lang w:val="es-CO"/>
         </w:rPr>
-        <w:t>Adapter:</w:t>
+        <w:t>Adapter</w:t>
       </w:r>
       <w:proofErr w:type="spellEnd"/>
+      <w:r>
+        <w:rPr>
+          <w:b/>
+          <w:lang w:val="es-CO"/>
+        </w:rPr>
+        <w:t>:</w:t>
+      </w:r>
     </w:p>
     <w:p>
       <w:pPr>
@@ -841,9 +848,9 @@
           <w:lang w:val="es-CO"/>
         </w:rPr>
         <w:drawing>
-          <wp:inline distT="0" distB="0" distL="0" distR="0" wp14:anchorId="4060B75A" wp14:editId="37C46F04">
-            <wp:extent cx="5006340" cy="3559909"/>
-            <wp:effectExtent l="19050" t="19050" r="22860" b="21590"/>
+          <wp:inline distT="0" distB="0" distL="0" distR="0" wp14:anchorId="68AE9FA9" wp14:editId="4916A60F">
+            <wp:extent cx="4940644" cy="3695700"/>
+            <wp:effectExtent l="19050" t="19050" r="12700" b="19050"/>
             <wp:docPr id="1" name="Imagen 1"/>
             <wp:cNvGraphicFramePr>
               <a:graphicFrameLocks xmlns:a="http://schemas.openxmlformats.org/drawingml/2006/main" noChangeAspect="1"/>
@@ -864,17 +871,14 @@
                   <pic:spPr>
                     <a:xfrm>
                       <a:off x="0" y="0"/>
-                      <a:ext cx="5055751" cy="3595044"/>
+                      <a:ext cx="4972113" cy="3719240"/>
                     </a:xfrm>
                     <a:prstGeom prst="rect">
                       <a:avLst/>
                     </a:prstGeom>
                     <a:ln>
                       <a:solidFill>
-                        <a:schemeClr val="tx1">
-                          <a:lumMod val="65000"/>
-                          <a:lumOff val="35000"/>
-                        </a:schemeClr>
+                        <a:schemeClr val="tx1"/>
                       </a:solidFill>
                     </a:ln>
                   </pic:spPr>
@@ -884,31 +888,15 @@
           </wp:inline>
         </w:drawing>
       </w:r>
-    </w:p>
-    <w:p>
-      <w:pPr>
-        <w:jc w:val="center"/>
-        <w:rPr>
-          <w:lang w:val="es-CO"/>
-        </w:rPr>
-      </w:pPr>
-    </w:p>
-    <w:p>
-      <w:pPr>
-        <w:jc w:val="center"/>
-        <w:rPr>
-          <w:lang w:val="es-CO"/>
-        </w:rPr>
-      </w:pPr>
       <w:r>
         <w:rPr>
           <w:lang w:val="es-CO"/>
         </w:rPr>
         <w:drawing>
-          <wp:inline distT="0" distB="0" distL="0" distR="0" wp14:anchorId="76ABCE1D" wp14:editId="031B25FF">
-            <wp:extent cx="5006340" cy="3476049"/>
-            <wp:effectExtent l="19050" t="19050" r="22860" b="10160"/>
-            <wp:docPr id="4" name="Imagen 4"/>
+          <wp:inline distT="0" distB="0" distL="0" distR="0" wp14:anchorId="48367C46" wp14:editId="0B0EEB17">
+            <wp:extent cx="4951758" cy="3718956"/>
+            <wp:effectExtent l="19050" t="19050" r="20320" b="15240"/>
+            <wp:docPr id="2" name="Imagen 2"/>
             <wp:cNvGraphicFramePr>
               <a:graphicFrameLocks xmlns:a="http://schemas.openxmlformats.org/drawingml/2006/main" noChangeAspect="1"/>
             </wp:cNvGraphicFramePr>
@@ -928,7 +916,7 @@
                   <pic:spPr>
                     <a:xfrm>
                       <a:off x="0" y="0"/>
-                      <a:ext cx="5044334" cy="3502429"/>
+                      <a:ext cx="4965704" cy="3729430"/>
                     </a:xfrm>
                     <a:prstGeom prst="rect">
                       <a:avLst/>
@@ -936,8 +924,8 @@
                     <a:ln>
                       <a:solidFill>
                         <a:schemeClr val="tx1">
-                          <a:lumMod val="75000"/>
-                          <a:lumOff val="25000"/>
+                          <a:lumMod val="50000"/>
+                          <a:lumOff val="50000"/>
                         </a:schemeClr>
                       </a:solidFill>
                     </a:ln>
@@ -956,16 +944,17 @@
           <w:lang w:val="es-CO"/>
         </w:rPr>
       </w:pPr>
+      <w:bookmarkStart w:id="0" w:name="_GoBack"/>
       <w:r>
         <w:rPr>
           <w:lang w:val="es-CO"/>
         </w:rPr>
         <w:lastRenderedPageBreak/>
         <w:drawing>
-          <wp:inline distT="0" distB="0" distL="0" distR="0" wp14:anchorId="109F421A" wp14:editId="7580AD4B">
-            <wp:extent cx="5234940" cy="3847106"/>
-            <wp:effectExtent l="19050" t="19050" r="22860" b="20320"/>
-            <wp:docPr id="5" name="Imagen 5"/>
+          <wp:inline distT="0" distB="0" distL="0" distR="0" wp14:anchorId="53B788BD" wp14:editId="658CB248">
+            <wp:extent cx="5128704" cy="3810330"/>
+            <wp:effectExtent l="19050" t="19050" r="15240" b="19050"/>
+            <wp:docPr id="3" name="Imagen 3"/>
             <wp:cNvGraphicFramePr>
               <a:graphicFrameLocks xmlns:a="http://schemas.openxmlformats.org/drawingml/2006/main" noChangeAspect="1"/>
             </wp:cNvGraphicFramePr>
@@ -985,7 +974,7 @@
                   <pic:spPr>
                     <a:xfrm>
                       <a:off x="0" y="0"/>
-                      <a:ext cx="5250225" cy="3858339"/>
+                      <a:ext cx="5128704" cy="3810330"/>
                     </a:xfrm>
                     <a:prstGeom prst="rect">
                       <a:avLst/>
@@ -993,8 +982,8 @@
                     <a:ln>
                       <a:solidFill>
                         <a:schemeClr val="tx1">
-                          <a:lumMod val="65000"/>
-                          <a:lumOff val="35000"/>
+                          <a:lumMod val="85000"/>
+                          <a:lumOff val="15000"/>
                         </a:schemeClr>
                       </a:solidFill>
                     </a:ln>
@@ -1005,6 +994,7 @@
           </wp:inline>
         </w:drawing>
       </w:r>
+      <w:bookmarkEnd w:id="0"/>
     </w:p>
     <w:p>
       <w:pPr>
@@ -1051,15 +1041,7 @@
         <w:rPr>
           <w:lang w:val="es-CO"/>
         </w:rPr>
-        <w:t xml:space="preserve"> </w:t>
-      </w:r>
-      <w:bookmarkStart w:id="0" w:name="_GoBack"/>
-      <w:bookmarkEnd w:id="0"/>
-      <w:r>
-        <w:rPr>
-          <w:lang w:val="es-CO"/>
-        </w:rPr>
-        <w:t xml:space="preserve"> </w:t>
+        <w:t xml:space="preserve">  </w:t>
       </w:r>
       <w:r>
         <w:rPr>

</xml_diff>